<commit_message>
fixed problem with more than 10 fragments updated doc used right address in BackgroundSocket increased encript.py verbosity
</commit_message>
<xml_diff>
--- a/doc/BSON news feed library.docx
+++ b/doc/BSON news feed library.docx
@@ -3,11 +3,1155 @@
 <w:document xmlns:wpc="http://schemas.microsoft.com/office/word/2010/wordprocessingCanvas" xmlns:mc="http://schemas.openxmlformats.org/markup-compatibility/2006" xmlns:o="urn:schemas-microsoft-com:office:office" xmlns:r="http://schemas.openxmlformats.org/officeDocument/2006/relationships" xmlns:m="http://schemas.openxmlformats.org/officeDocument/2006/math" xmlns:v="urn:schemas-microsoft-com:vml" xmlns:wp14="http://schemas.microsoft.com/office/word/2010/wordprocessingDrawing" xmlns:wp="http://schemas.openxmlformats.org/drawingml/2006/wordprocessingDrawing" xmlns:w10="urn:schemas-microsoft-com:office:word" xmlns:w="http://schemas.openxmlformats.org/wordprocessingml/2006/main" xmlns:w14="http://schemas.microsoft.com/office/word/2010/wordml" xmlns:w15="http://schemas.microsoft.com/office/word/2012/wordml" xmlns:wpg="http://schemas.microsoft.com/office/word/2010/wordprocessingGroup" xmlns:wpi="http://schemas.microsoft.com/office/word/2010/wordprocessingInk" xmlns:wne="http://schemas.microsoft.com/office/word/2006/wordml" xmlns:wps="http://schemas.microsoft.com/office/word/2010/wordprocessingShape" mc:Ignorable="w14 w15 wp14">
   <w:body>
     <w:p>
+      <w:pPr>
+        <w:pStyle w:val="Heading1"/>
+      </w:pPr>
+      <w:proofErr w:type="spellStart"/>
+      <w:r>
+        <w:t>Bnews</w:t>
+      </w:r>
+      <w:proofErr w:type="spellEnd"/>
+      <w:r>
+        <w:t xml:space="preserve"> </w:t>
+      </w:r>
+      <w:r>
+        <w:t xml:space="preserve">Library building and </w:t>
+      </w:r>
+      <w:r>
+        <w:t>Server setting</w:t>
+      </w:r>
+    </w:p>
+    <w:p>
+      <w:pPr>
+        <w:pStyle w:val="ListParagraph"/>
+        <w:ind w:left="0"/>
+      </w:pPr>
+    </w:p>
+    <w:p>
+      <w:pPr>
+        <w:pStyle w:val="ListParagraph"/>
+        <w:ind w:left="0"/>
+      </w:pPr>
+    </w:p>
+    <w:p>
+      <w:pPr>
+        <w:pStyle w:val="ListParagraph"/>
+        <w:ind w:left="0"/>
+      </w:pPr>
+      <w:r>
+        <w:t>The most important part is inside by utils/encript.py which takes as argument the KEY used to encrypt every strings which needed and also payload if required.</w:t>
+      </w:r>
+    </w:p>
+    <w:p>
+      <w:pPr>
+        <w:pStyle w:val="ListParagraph"/>
+        <w:ind w:left="0"/>
+      </w:pPr>
+    </w:p>
+    <w:p>
+      <w:pPr>
+        <w:pStyle w:val="ListParagraph"/>
+        <w:ind w:left="0"/>
+        <w:rPr>
+          <w:rFonts w:ascii="Consolas" w:hAnsi="Consolas" w:cs="Consolas"/>
+          <w:sz w:val="18"/>
+          <w:szCs w:val="18"/>
+        </w:rPr>
+      </w:pPr>
+      <w:proofErr w:type="gramStart"/>
+      <w:r>
+        <w:rPr>
+          <w:rFonts w:ascii="Consolas" w:hAnsi="Consolas" w:cs="Consolas"/>
+          <w:sz w:val="18"/>
+          <w:szCs w:val="18"/>
+        </w:rPr>
+        <w:t>usage :</w:t>
+      </w:r>
+      <w:proofErr w:type="gramEnd"/>
+    </w:p>
+    <w:p>
+      <w:pPr>
+        <w:pStyle w:val="ListParagraph"/>
+        <w:ind w:left="0"/>
+        <w:rPr>
+          <w:rFonts w:ascii="Consolas" w:hAnsi="Consolas" w:cs="Consolas"/>
+          <w:sz w:val="18"/>
+          <w:szCs w:val="18"/>
+        </w:rPr>
+      </w:pPr>
+      <w:r>
+        <w:rPr>
+          <w:rFonts w:ascii="Consolas" w:hAnsi="Consolas" w:cs="Consolas"/>
+          <w:sz w:val="18"/>
+          <w:szCs w:val="18"/>
+        </w:rPr>
+        <w:tab/>
+      </w:r>
+      <w:proofErr w:type="spellStart"/>
+      <w:proofErr w:type="gramStart"/>
+      <w:r>
+        <w:rPr>
+          <w:rFonts w:ascii="Consolas" w:hAnsi="Consolas" w:cs="Consolas"/>
+          <w:sz w:val="18"/>
+          <w:szCs w:val="18"/>
+        </w:rPr>
+        <w:t>encstring</w:t>
+      </w:r>
+      <w:proofErr w:type="spellEnd"/>
+      <w:proofErr w:type="gramEnd"/>
+      <w:r>
+        <w:rPr>
+          <w:rFonts w:ascii="Consolas" w:hAnsi="Consolas" w:cs="Consolas"/>
+          <w:sz w:val="18"/>
+          <w:szCs w:val="18"/>
+        </w:rPr>
+        <w:t xml:space="preserve"> &lt;</w:t>
+      </w:r>
+      <w:proofErr w:type="spellStart"/>
+      <w:r>
+        <w:rPr>
+          <w:rFonts w:ascii="Consolas" w:hAnsi="Consolas" w:cs="Consolas"/>
+          <w:sz w:val="18"/>
+          <w:szCs w:val="18"/>
+        </w:rPr>
+        <w:t>inputDir</w:t>
+      </w:r>
+      <w:proofErr w:type="spellEnd"/>
+      <w:r>
+        <w:rPr>
+          <w:rFonts w:ascii="Consolas" w:hAnsi="Consolas" w:cs="Consolas"/>
+          <w:sz w:val="18"/>
+          <w:szCs w:val="18"/>
+        </w:rPr>
+        <w:t>&gt; &lt;</w:t>
+      </w:r>
+      <w:proofErr w:type="spellStart"/>
+      <w:r>
+        <w:rPr>
+          <w:rFonts w:ascii="Consolas" w:hAnsi="Consolas" w:cs="Consolas"/>
+          <w:sz w:val="18"/>
+          <w:szCs w:val="18"/>
+        </w:rPr>
+        <w:t>outputDir</w:t>
+      </w:r>
+      <w:proofErr w:type="spellEnd"/>
+      <w:r>
+        <w:rPr>
+          <w:rFonts w:ascii="Consolas" w:hAnsi="Consolas" w:cs="Consolas"/>
+          <w:sz w:val="18"/>
+          <w:szCs w:val="18"/>
+        </w:rPr>
+        <w:t>&gt; &lt;key&gt; &lt;</w:t>
+      </w:r>
+      <w:proofErr w:type="spellStart"/>
+      <w:r>
+        <w:rPr>
+          <w:rFonts w:ascii="Consolas" w:hAnsi="Consolas" w:cs="Consolas"/>
+          <w:sz w:val="18"/>
+          <w:szCs w:val="18"/>
+        </w:rPr>
+        <w:t>encrypter</w:t>
+      </w:r>
+      <w:proofErr w:type="spellEnd"/>
+      <w:r>
+        <w:rPr>
+          <w:rFonts w:ascii="Consolas" w:hAnsi="Consolas" w:cs="Consolas"/>
+          <w:sz w:val="18"/>
+          <w:szCs w:val="18"/>
+        </w:rPr>
+        <w:t>&gt;</w:t>
+      </w:r>
+    </w:p>
+    <w:p>
+      <w:pPr>
+        <w:pStyle w:val="ListParagraph"/>
+        <w:ind w:left="0"/>
+        <w:rPr>
+          <w:rFonts w:ascii="Consolas" w:hAnsi="Consolas" w:cs="Consolas"/>
+          <w:sz w:val="18"/>
+          <w:szCs w:val="18"/>
+        </w:rPr>
+      </w:pPr>
+      <w:r>
+        <w:rPr>
+          <w:rFonts w:ascii="Consolas" w:hAnsi="Consolas" w:cs="Consolas"/>
+          <w:sz w:val="18"/>
+          <w:szCs w:val="18"/>
+        </w:rPr>
+        <w:tab/>
+      </w:r>
+      <w:proofErr w:type="spellStart"/>
+      <w:proofErr w:type="gramStart"/>
+      <w:r>
+        <w:rPr>
+          <w:rFonts w:ascii="Consolas" w:hAnsi="Consolas" w:cs="Consolas"/>
+          <w:sz w:val="18"/>
+          <w:szCs w:val="18"/>
+        </w:rPr>
+        <w:t>encpayload</w:t>
+      </w:r>
+      <w:proofErr w:type="spellEnd"/>
+      <w:proofErr w:type="gramEnd"/>
+      <w:r>
+        <w:rPr>
+          <w:rFonts w:ascii="Consolas" w:hAnsi="Consolas" w:cs="Consolas"/>
+          <w:sz w:val="18"/>
+          <w:szCs w:val="18"/>
+        </w:rPr>
+        <w:t xml:space="preserve"> &lt;</w:t>
+      </w:r>
+      <w:proofErr w:type="spellStart"/>
+      <w:r>
+        <w:rPr>
+          <w:rFonts w:ascii="Consolas" w:hAnsi="Consolas" w:cs="Consolas"/>
+          <w:sz w:val="18"/>
+          <w:szCs w:val="18"/>
+        </w:rPr>
+        <w:t>inputDir</w:t>
+      </w:r>
+      <w:proofErr w:type="spellEnd"/>
+      <w:r>
+        <w:rPr>
+          <w:rFonts w:ascii="Consolas" w:hAnsi="Consolas" w:cs="Consolas"/>
+          <w:sz w:val="18"/>
+          <w:szCs w:val="18"/>
+        </w:rPr>
+        <w:t>&gt; &lt;suffix&gt; &lt;key&gt; &lt;</w:t>
+      </w:r>
+      <w:proofErr w:type="spellStart"/>
+      <w:r>
+        <w:rPr>
+          <w:rFonts w:ascii="Consolas" w:hAnsi="Consolas" w:cs="Consolas"/>
+          <w:sz w:val="18"/>
+          <w:szCs w:val="18"/>
+        </w:rPr>
+        <w:t>encrypter</w:t>
+      </w:r>
+      <w:proofErr w:type="spellEnd"/>
+      <w:r>
+        <w:rPr>
+          <w:rFonts w:ascii="Consolas" w:hAnsi="Consolas" w:cs="Consolas"/>
+          <w:sz w:val="18"/>
+          <w:szCs w:val="18"/>
+        </w:rPr>
+        <w:t>&gt;</w:t>
+      </w:r>
+    </w:p>
+    <w:p>
+      <w:pPr>
+        <w:pStyle w:val="ListParagraph"/>
+        <w:ind w:left="0"/>
+        <w:rPr>
+          <w:rFonts w:ascii="Constantia" w:hAnsi="Constantia"/>
+          <w:b/>
+          <w:sz w:val="18"/>
+          <w:szCs w:val="18"/>
+        </w:rPr>
+      </w:pPr>
+    </w:p>
+    <w:p>
+      <w:pPr>
+        <w:pStyle w:val="ListParagraph"/>
+        <w:ind w:left="0"/>
+      </w:pPr>
+      <w:r>
+        <w:t>The first parameter is the command which can be [</w:t>
+      </w:r>
+      <w:proofErr w:type="spellStart"/>
+      <w:r>
+        <w:t>encscript|encpayload</w:t>
+      </w:r>
+      <w:proofErr w:type="spellEnd"/>
+      <w:r>
+        <w:t>]</w:t>
+      </w:r>
+    </w:p>
+    <w:p>
+      <w:pPr>
+        <w:pStyle w:val="ListParagraph"/>
+        <w:ind w:left="0"/>
+      </w:pPr>
+      <w:r>
+        <w:t>Encrypt.py is used inside the build script as follow:</w:t>
+      </w:r>
+    </w:p>
+    <w:p>
+      <w:pPr>
+        <w:pStyle w:val="ListParagraph"/>
+        <w:ind w:left="0"/>
+      </w:pPr>
+    </w:p>
+    <w:p>
+      <w:pPr>
+        <w:pStyle w:val="ListParagraph"/>
+        <w:ind w:left="0"/>
+        <w:rPr>
+          <w:rFonts w:ascii="Consolas" w:hAnsi="Consolas" w:cs="Consolas"/>
+          <w:sz w:val="18"/>
+          <w:szCs w:val="18"/>
+        </w:rPr>
+      </w:pPr>
+      <w:r>
+        <w:rPr>
+          <w:rFonts w:ascii="Consolas" w:hAnsi="Consolas" w:cs="Consolas"/>
+          <w:sz w:val="18"/>
+          <w:szCs w:val="18"/>
+        </w:rPr>
+        <w:t xml:space="preserve">KEY="ciao </w:t>
+      </w:r>
+      <w:proofErr w:type="spellStart"/>
+      <w:r>
+        <w:rPr>
+          <w:rFonts w:ascii="Consolas" w:hAnsi="Consolas" w:cs="Consolas"/>
+          <w:sz w:val="18"/>
+          <w:szCs w:val="18"/>
+        </w:rPr>
+        <w:t>mondo"</w:t>
+      </w:r>
+      <w:proofErr w:type="spellEnd"/>
+    </w:p>
+    <w:p>
+      <w:pPr>
+        <w:pStyle w:val="ListParagraph"/>
+        <w:ind w:left="0"/>
+        <w:rPr>
+          <w:rFonts w:ascii="Consolas" w:hAnsi="Consolas" w:cs="Consolas"/>
+          <w:sz w:val="18"/>
+          <w:szCs w:val="18"/>
+        </w:rPr>
+      </w:pPr>
+      <w:proofErr w:type="gramStart"/>
+      <w:r>
+        <w:rPr>
+          <w:rFonts w:ascii="Consolas" w:hAnsi="Consolas" w:cs="Consolas"/>
+          <w:sz w:val="18"/>
+          <w:szCs w:val="18"/>
+        </w:rPr>
+        <w:t>python</w:t>
+      </w:r>
+      <w:proofErr w:type="gramEnd"/>
+      <w:r>
+        <w:rPr>
+          <w:rFonts w:ascii="Consolas" w:hAnsi="Consolas" w:cs="Consolas"/>
+          <w:sz w:val="18"/>
+          <w:szCs w:val="18"/>
+        </w:rPr>
+        <w:t xml:space="preserve"> utils/encript.py </w:t>
+      </w:r>
+      <w:proofErr w:type="spellStart"/>
+      <w:r>
+        <w:rPr>
+          <w:rFonts w:ascii="Consolas" w:hAnsi="Consolas" w:cs="Consolas"/>
+          <w:sz w:val="18"/>
+          <w:szCs w:val="18"/>
+        </w:rPr>
+        <w:t>encstring</w:t>
+      </w:r>
+      <w:proofErr w:type="spellEnd"/>
+      <w:r>
+        <w:rPr>
+          <w:rFonts w:ascii="Consolas" w:hAnsi="Consolas" w:cs="Consolas"/>
+          <w:sz w:val="18"/>
+          <w:szCs w:val="18"/>
+        </w:rPr>
+        <w:t xml:space="preserve"> </w:t>
+      </w:r>
+      <w:proofErr w:type="spellStart"/>
+      <w:r>
+        <w:rPr>
+          <w:rFonts w:ascii="Consolas" w:hAnsi="Consolas" w:cs="Consolas"/>
+          <w:sz w:val="18"/>
+          <w:szCs w:val="18"/>
+        </w:rPr>
+        <w:t>src</w:t>
+      </w:r>
+      <w:proofErr w:type="spellEnd"/>
+      <w:r>
+        <w:rPr>
+          <w:rFonts w:ascii="Consolas" w:hAnsi="Consolas" w:cs="Consolas"/>
+          <w:sz w:val="18"/>
+          <w:szCs w:val="18"/>
+        </w:rPr>
+        <w:t>/</w:t>
+      </w:r>
+      <w:proofErr w:type="spellStart"/>
+      <w:r>
+        <w:rPr>
+          <w:rFonts w:ascii="Consolas" w:hAnsi="Consolas" w:cs="Consolas"/>
+          <w:sz w:val="18"/>
+          <w:szCs w:val="18"/>
+        </w:rPr>
+        <w:t>libbson</w:t>
+      </w:r>
+      <w:proofErr w:type="spellEnd"/>
+      <w:r>
+        <w:rPr>
+          <w:rFonts w:ascii="Consolas" w:hAnsi="Consolas" w:cs="Consolas"/>
+          <w:sz w:val="18"/>
+          <w:szCs w:val="18"/>
+        </w:rPr>
+        <w:t xml:space="preserve">/ </w:t>
+      </w:r>
+      <w:proofErr w:type="spellStart"/>
+      <w:r>
+        <w:rPr>
+          <w:rFonts w:ascii="Consolas" w:hAnsi="Consolas" w:cs="Consolas"/>
+          <w:sz w:val="18"/>
+          <w:szCs w:val="18"/>
+        </w:rPr>
+        <w:t>src</w:t>
+      </w:r>
+      <w:proofErr w:type="spellEnd"/>
+      <w:r>
+        <w:rPr>
+          <w:rFonts w:ascii="Consolas" w:hAnsi="Consolas" w:cs="Consolas"/>
+          <w:sz w:val="18"/>
+          <w:szCs w:val="18"/>
+        </w:rPr>
+        <w:t>/</w:t>
+      </w:r>
+      <w:proofErr w:type="spellStart"/>
+      <w:r>
+        <w:rPr>
+          <w:rFonts w:ascii="Consolas" w:hAnsi="Consolas" w:cs="Consolas"/>
+          <w:sz w:val="18"/>
+          <w:szCs w:val="18"/>
+        </w:rPr>
+        <w:t>libbson</w:t>
+      </w:r>
+      <w:proofErr w:type="spellEnd"/>
+      <w:r>
+        <w:rPr>
+          <w:rFonts w:ascii="Consolas" w:hAnsi="Consolas" w:cs="Consolas"/>
+          <w:sz w:val="18"/>
+          <w:szCs w:val="18"/>
+        </w:rPr>
+        <w:t xml:space="preserve">/preprocessed "$KEY" </w:t>
+      </w:r>
+      <w:proofErr w:type="spellStart"/>
+      <w:r>
+        <w:rPr>
+          <w:rFonts w:ascii="Consolas" w:hAnsi="Consolas" w:cs="Consolas"/>
+          <w:sz w:val="18"/>
+          <w:szCs w:val="18"/>
+        </w:rPr>
+        <w:t>utils</w:t>
+      </w:r>
+      <w:proofErr w:type="spellEnd"/>
+      <w:r>
+        <w:rPr>
+          <w:rFonts w:ascii="Consolas" w:hAnsi="Consolas" w:cs="Consolas"/>
+          <w:sz w:val="18"/>
+          <w:szCs w:val="18"/>
+        </w:rPr>
+        <w:t>/</w:t>
+      </w:r>
+      <w:proofErr w:type="spellStart"/>
+      <w:r>
+        <w:rPr>
+          <w:rFonts w:ascii="Consolas" w:hAnsi="Consolas" w:cs="Consolas"/>
+          <w:sz w:val="18"/>
+          <w:szCs w:val="18"/>
+        </w:rPr>
+        <w:t>tfc</w:t>
+      </w:r>
+      <w:proofErr w:type="spellEnd"/>
+    </w:p>
+    <w:p>
+      <w:pPr>
+        <w:pStyle w:val="ListParagraph"/>
+        <w:ind w:left="0"/>
+        <w:rPr>
+          <w:rFonts w:ascii="Constantia" w:hAnsi="Constantia"/>
+          <w:b/>
+          <w:sz w:val="18"/>
+          <w:szCs w:val="18"/>
+        </w:rPr>
+      </w:pPr>
+    </w:p>
+    <w:p>
+      <w:pPr>
+        <w:pStyle w:val="ListParagraph"/>
+        <w:ind w:left="0"/>
+      </w:pPr>
+      <w:r>
+        <w:t xml:space="preserve">That encrypts all the string for all the files contained in </w:t>
+      </w:r>
+      <w:proofErr w:type="spellStart"/>
+      <w:r>
+        <w:rPr>
+          <w:b/>
+        </w:rPr>
+        <w:t>src</w:t>
+      </w:r>
+      <w:proofErr w:type="spellEnd"/>
+      <w:r>
+        <w:rPr>
+          <w:b/>
+        </w:rPr>
+        <w:t>/</w:t>
+      </w:r>
+      <w:proofErr w:type="spellStart"/>
+      <w:r>
+        <w:rPr>
+          <w:b/>
+        </w:rPr>
+        <w:t>libbson</w:t>
+      </w:r>
+      <w:proofErr w:type="spellEnd"/>
+      <w:r>
+        <w:t xml:space="preserve"> </w:t>
+      </w:r>
+      <w:proofErr w:type="spellStart"/>
+      <w:r>
+        <w:t>wich</w:t>
+      </w:r>
+      <w:proofErr w:type="spellEnd"/>
+      <w:r>
+        <w:t xml:space="preserve"> are prefixed with and outputs the same files inside </w:t>
+      </w:r>
+      <w:r>
+        <w:rPr>
+          <w:b/>
+        </w:rPr>
+        <w:t>/</w:t>
+      </w:r>
+      <w:proofErr w:type="spellStart"/>
+      <w:r>
+        <w:rPr>
+          <w:b/>
+        </w:rPr>
+        <w:t>src</w:t>
+      </w:r>
+      <w:proofErr w:type="spellEnd"/>
+      <w:r>
+        <w:rPr>
+          <w:b/>
+        </w:rPr>
+        <w:t>/</w:t>
+      </w:r>
+      <w:proofErr w:type="spellStart"/>
+      <w:r>
+        <w:rPr>
+          <w:b/>
+        </w:rPr>
+        <w:t>libbson</w:t>
+      </w:r>
+      <w:proofErr w:type="spellEnd"/>
+      <w:r>
+        <w:rPr>
+          <w:b/>
+        </w:rPr>
+        <w:t>/preprocessed</w:t>
+      </w:r>
+      <w:r>
+        <w:t xml:space="preserve">, while </w:t>
+      </w:r>
+      <w:r>
+        <w:rPr>
+          <w:b/>
+        </w:rPr>
+        <w:t>KEY</w:t>
+      </w:r>
+      <w:r>
+        <w:t xml:space="preserve"> is the encryption key.</w:t>
+      </w:r>
+    </w:p>
+    <w:p>
+      <w:pPr>
+        <w:pStyle w:val="ListParagraph"/>
+        <w:ind w:left="0"/>
+      </w:pPr>
+      <w:proofErr w:type="spellStart"/>
+      <w:r>
+        <w:t>Encstring</w:t>
+      </w:r>
+      <w:proofErr w:type="spellEnd"/>
+      <w:r>
+        <w:t xml:space="preserve"> command also generate </w:t>
+      </w:r>
+      <w:proofErr w:type="gramStart"/>
+      <w:r>
+        <w:t>an</w:t>
+      </w:r>
+      <w:proofErr w:type="gramEnd"/>
+      <w:r>
+        <w:t xml:space="preserve"> header file called rc4_enc.h that contains an array with the key rot13 processed.</w:t>
+      </w:r>
+    </w:p>
+    <w:p>
+      <w:pPr>
+        <w:pStyle w:val="ListParagraph"/>
+        <w:ind w:left="0"/>
+      </w:pPr>
+    </w:p>
+    <w:p>
+      <w:pPr>
+        <w:pStyle w:val="ListParagraph"/>
+        <w:ind w:left="0"/>
+      </w:pPr>
+      <w:r>
+        <w:t xml:space="preserve">To encrypt payloads </w:t>
+      </w:r>
+      <w:r>
+        <w:t>that will be</w:t>
+      </w:r>
+      <w:r>
+        <w:t xml:space="preserve"> use</w:t>
+      </w:r>
+      <w:r>
+        <w:t>d</w:t>
+      </w:r>
+      <w:r>
+        <w:t xml:space="preserve"> with that library</w:t>
+      </w:r>
+      <w:r>
+        <w:t>, the following command shall be used:</w:t>
+      </w:r>
+    </w:p>
+    <w:p>
+      <w:pPr>
+        <w:pStyle w:val="ListParagraph"/>
+        <w:ind w:left="0"/>
+        <w:rPr>
+          <w:rFonts w:ascii="Constantia" w:hAnsi="Constantia"/>
+          <w:b/>
+          <w:sz w:val="18"/>
+          <w:szCs w:val="18"/>
+        </w:rPr>
+      </w:pPr>
+      <w:r>
+        <w:t xml:space="preserve"> </w:t>
+      </w:r>
+      <w:proofErr w:type="spellStart"/>
+      <w:proofErr w:type="gramStart"/>
+      <w:r>
+        <w:rPr>
+          <w:rFonts w:ascii="Consolas" w:hAnsi="Consolas" w:cs="Consolas"/>
+          <w:b/>
+          <w:sz w:val="18"/>
+          <w:szCs w:val="18"/>
+        </w:rPr>
+        <w:t>encpayload</w:t>
+      </w:r>
+      <w:proofErr w:type="spellEnd"/>
+      <w:proofErr w:type="gramEnd"/>
+      <w:r>
+        <w:rPr>
+          <w:rFonts w:ascii="Consolas" w:hAnsi="Consolas" w:cs="Consolas"/>
+          <w:b/>
+          <w:sz w:val="18"/>
+          <w:szCs w:val="18"/>
+        </w:rPr>
+        <w:t xml:space="preserve"> &lt;</w:t>
+      </w:r>
+      <w:proofErr w:type="spellStart"/>
+      <w:r>
+        <w:rPr>
+          <w:rFonts w:ascii="Consolas" w:hAnsi="Consolas" w:cs="Consolas"/>
+          <w:b/>
+          <w:sz w:val="18"/>
+          <w:szCs w:val="18"/>
+        </w:rPr>
+        <w:t>inputDir</w:t>
+      </w:r>
+      <w:proofErr w:type="spellEnd"/>
+      <w:r>
+        <w:rPr>
+          <w:rFonts w:ascii="Consolas" w:hAnsi="Consolas" w:cs="Consolas"/>
+          <w:b/>
+          <w:sz w:val="18"/>
+          <w:szCs w:val="18"/>
+        </w:rPr>
+        <w:t>&gt; &lt;suffix&gt; &lt;key&gt; &lt;</w:t>
+      </w:r>
+      <w:proofErr w:type="spellStart"/>
+      <w:r>
+        <w:rPr>
+          <w:rFonts w:ascii="Consolas" w:hAnsi="Consolas" w:cs="Consolas"/>
+          <w:b/>
+          <w:sz w:val="18"/>
+          <w:szCs w:val="18"/>
+        </w:rPr>
+        <w:t>encrypter</w:t>
+      </w:r>
+      <w:proofErr w:type="spellEnd"/>
+      <w:r>
+        <w:rPr>
+          <w:rFonts w:ascii="Consolas" w:hAnsi="Consolas" w:cs="Consolas"/>
+          <w:b/>
+          <w:sz w:val="18"/>
+          <w:szCs w:val="18"/>
+        </w:rPr>
+        <w:t>&gt;</w:t>
+      </w:r>
+    </w:p>
+    <w:p>
+      <w:pPr>
+        <w:pStyle w:val="ListParagraph"/>
+        <w:ind w:left="0"/>
+        <w:rPr>
+          <w:rFonts w:ascii="Constantia" w:hAnsi="Constantia"/>
+          <w:b/>
+          <w:sz w:val="18"/>
+          <w:szCs w:val="18"/>
+        </w:rPr>
+      </w:pPr>
+    </w:p>
+    <w:p>
+      <w:pPr>
+        <w:pStyle w:val="ListParagraph"/>
+        <w:ind w:left="0"/>
+      </w:pPr>
+      <w:r>
+        <w:t xml:space="preserve">Server takes </w:t>
+      </w:r>
+      <w:proofErr w:type="spellStart"/>
+      <w:r>
+        <w:t>isa</w:t>
+      </w:r>
+      <w:proofErr w:type="spellEnd"/>
+      <w:r>
+        <w:t xml:space="preserve"> input a file batch.txt</w:t>
+      </w:r>
+      <w:r>
+        <w:t xml:space="preserve"> (which is searched by default if argument isn’t supplied) formatted as follow:</w:t>
+      </w:r>
+    </w:p>
+    <w:p>
+      <w:pPr>
+        <w:pStyle w:val="ListParagraph"/>
+        <w:ind w:left="0"/>
+        <w:rPr>
+          <w:rFonts w:ascii="Consolas" w:hAnsi="Consolas" w:cs="Consolas"/>
+          <w:sz w:val="18"/>
+          <w:szCs w:val="18"/>
+        </w:rPr>
+      </w:pPr>
+      <w:r>
+        <w:rPr>
+          <w:rFonts w:ascii="Consolas" w:hAnsi="Consolas" w:cs="Consolas"/>
+          <w:sz w:val="18"/>
+          <w:szCs w:val="18"/>
+        </w:rPr>
+        <w:t>#Date|Title|headline|content|</w:t>
+      </w:r>
+      <w:proofErr w:type="gramStart"/>
+      <w:r>
+        <w:rPr>
+          <w:rFonts w:ascii="Consolas" w:hAnsi="Consolas" w:cs="Consolas"/>
+          <w:sz w:val="18"/>
+          <w:szCs w:val="18"/>
+        </w:rPr>
+        <w:t>type[</w:t>
+      </w:r>
+      <w:proofErr w:type="gramEnd"/>
+      <w:r>
+        <w:rPr>
+          <w:rFonts w:ascii="Consolas" w:hAnsi="Consolas" w:cs="Consolas"/>
+          <w:sz w:val="18"/>
+          <w:szCs w:val="18"/>
+        </w:rPr>
+        <w:t>1=txt,2=audio,3=video,4=img,5=html]|filepath|imei|trial</w:t>
+      </w:r>
+    </w:p>
+    <w:p>
+      <w:pPr>
+        <w:pStyle w:val="ListParagraph"/>
+        <w:ind w:left="0"/>
+        <w:rPr>
+          <w:rFonts w:ascii="Consolas" w:hAnsi="Consolas" w:cs="Consolas"/>
+          <w:sz w:val="18"/>
+          <w:szCs w:val="18"/>
+        </w:rPr>
+      </w:pPr>
+      <w:r>
+        <w:rPr>
+          <w:rFonts w:ascii="Consolas" w:hAnsi="Consolas" w:cs="Consolas"/>
+          <w:sz w:val="18"/>
+          <w:szCs w:val="18"/>
+        </w:rPr>
+        <w:t xml:space="preserve">1381212176|Good </w:t>
+      </w:r>
+      <w:proofErr w:type="spellStart"/>
+      <w:r>
+        <w:rPr>
+          <w:rFonts w:ascii="Consolas" w:hAnsi="Consolas" w:cs="Consolas"/>
+          <w:sz w:val="18"/>
+          <w:szCs w:val="18"/>
+        </w:rPr>
+        <w:t>news|new</w:t>
+      </w:r>
+      <w:proofErr w:type="spellEnd"/>
+      <w:r>
+        <w:rPr>
+          <w:rFonts w:ascii="Consolas" w:hAnsi="Consolas" w:cs="Consolas"/>
+          <w:sz w:val="18"/>
+          <w:szCs w:val="18"/>
+        </w:rPr>
+        <w:t xml:space="preserve"> bee discovered||4|payload/special.jpg||</w:t>
+      </w:r>
+    </w:p>
+    <w:p>
+      <w:pPr>
+        <w:pStyle w:val="ListParagraph"/>
+        <w:ind w:left="0"/>
+        <w:rPr>
+          <w:rFonts w:ascii="Consolas" w:hAnsi="Consolas" w:cs="Consolas"/>
+          <w:sz w:val="18"/>
+          <w:szCs w:val="18"/>
+        </w:rPr>
+      </w:pPr>
+      <w:r>
+        <w:rPr>
+          <w:rFonts w:ascii="Consolas" w:hAnsi="Consolas" w:cs="Consolas"/>
+          <w:sz w:val="18"/>
+          <w:szCs w:val="18"/>
+        </w:rPr>
+        <w:t xml:space="preserve">1383312176|Bad </w:t>
+      </w:r>
+      <w:proofErr w:type="spellStart"/>
+      <w:r>
+        <w:rPr>
+          <w:rFonts w:ascii="Consolas" w:hAnsi="Consolas" w:cs="Consolas"/>
+          <w:sz w:val="18"/>
+          <w:szCs w:val="18"/>
+        </w:rPr>
+        <w:t>news|maia</w:t>
+      </w:r>
+      <w:proofErr w:type="spellEnd"/>
+      <w:r>
+        <w:rPr>
+          <w:rFonts w:ascii="Consolas" w:hAnsi="Consolas" w:cs="Consolas"/>
+          <w:sz w:val="18"/>
+          <w:szCs w:val="18"/>
+        </w:rPr>
+        <w:t xml:space="preserve"> doesn't exist ||4|img/maia.jpg||3</w:t>
+      </w:r>
+    </w:p>
+    <w:p>
+      <w:pPr>
+        <w:pStyle w:val="ListParagraph"/>
+        <w:ind w:left="0"/>
+        <w:rPr>
+          <w:rFonts w:ascii="Consolas" w:hAnsi="Consolas" w:cs="Consolas"/>
+          <w:sz w:val="18"/>
+          <w:szCs w:val="18"/>
+        </w:rPr>
+      </w:pPr>
+      <w:r>
+        <w:rPr>
+          <w:rFonts w:ascii="Consolas" w:hAnsi="Consolas" w:cs="Consolas"/>
+          <w:sz w:val="18"/>
+          <w:szCs w:val="18"/>
+        </w:rPr>
+        <w:t xml:space="preserve">1384212176|new </w:t>
+      </w:r>
+      <w:proofErr w:type="spellStart"/>
+      <w:r>
+        <w:rPr>
+          <w:rFonts w:ascii="Consolas" w:hAnsi="Consolas" w:cs="Consolas"/>
+          <w:sz w:val="18"/>
+          <w:szCs w:val="18"/>
+        </w:rPr>
+        <w:t>word|great</w:t>
+      </w:r>
+      <w:proofErr w:type="spellEnd"/>
+      <w:r>
+        <w:rPr>
+          <w:rFonts w:ascii="Consolas" w:hAnsi="Consolas" w:cs="Consolas"/>
+          <w:sz w:val="18"/>
+          <w:szCs w:val="18"/>
+        </w:rPr>
+        <w:t>||4|payload/xig.jpg||</w:t>
+      </w:r>
+    </w:p>
+    <w:p>
+      <w:pPr>
+        <w:pStyle w:val="ListParagraph"/>
+        <w:ind w:left="0"/>
+        <w:rPr>
+          <w:rFonts w:ascii="Consolas" w:hAnsi="Consolas" w:cs="Consolas"/>
+          <w:sz w:val="18"/>
+          <w:szCs w:val="18"/>
+        </w:rPr>
+      </w:pPr>
+      <w:r>
+        <w:rPr>
+          <w:rFonts w:ascii="Consolas" w:hAnsi="Consolas" w:cs="Consolas"/>
+          <w:sz w:val="18"/>
+          <w:szCs w:val="18"/>
+        </w:rPr>
+        <w:t xml:space="preserve">1385212176|Good </w:t>
+      </w:r>
+      <w:proofErr w:type="spellStart"/>
+      <w:r>
+        <w:rPr>
+          <w:rFonts w:ascii="Consolas" w:hAnsi="Consolas" w:cs="Consolas"/>
+          <w:sz w:val="18"/>
+          <w:szCs w:val="18"/>
+        </w:rPr>
+        <w:t>news|new</w:t>
+      </w:r>
+      <w:proofErr w:type="spellEnd"/>
+      <w:r>
+        <w:rPr>
+          <w:rFonts w:ascii="Consolas" w:hAnsi="Consolas" w:cs="Consolas"/>
+          <w:sz w:val="18"/>
+          <w:szCs w:val="18"/>
+        </w:rPr>
+        <w:t xml:space="preserve"> bee discovered||4|payload/digest.jpg||</w:t>
+      </w:r>
+    </w:p>
+    <w:p>
+      <w:pPr>
+        <w:pStyle w:val="ListParagraph"/>
+        <w:ind w:left="0"/>
+      </w:pPr>
+    </w:p>
+    <w:p>
+      <w:pPr>
+        <w:pStyle w:val="ListParagraph"/>
+        <w:ind w:left="0"/>
+      </w:pPr>
+      <w:r>
+        <w:t>On Every line contains a news (or another type of information) that shall be send to a client, empty lines are skipped, line which begins with hash sign (‘#’) is skipped and interpreted as comment.</w:t>
+      </w:r>
+    </w:p>
+    <w:p>
+      <w:pPr>
+        <w:pStyle w:val="ListParagraph"/>
+        <w:ind w:left="0"/>
+      </w:pPr>
+      <w:r>
+        <w:t>Lines are interpreted as pipe sign separated list (‘|’</w:t>
+      </w:r>
+      <w:proofErr w:type="gramStart"/>
+      <w:r>
+        <w:t>)  and</w:t>
+      </w:r>
+      <w:proofErr w:type="gramEnd"/>
+      <w:r>
+        <w:t xml:space="preserve"> interpreted as follow:</w:t>
+      </w:r>
+    </w:p>
+    <w:p>
+      <w:pPr>
+        <w:pStyle w:val="ListParagraph"/>
+        <w:numPr>
+          <w:ilvl w:val="0"/>
+          <w:numId w:val="3"/>
+        </w:numPr>
+      </w:pPr>
+      <w:r>
+        <w:rPr>
+          <w:b/>
+        </w:rPr>
+        <w:t>Date</w:t>
+      </w:r>
+      <w:r>
+        <w:t xml:space="preserve">: it can be an epoch in seconds or a date, human readable dates shall be inserted with this format: day-month-year </w:t>
+      </w:r>
+      <w:proofErr w:type="spellStart"/>
+      <w:r>
+        <w:t>hours:minutes</w:t>
+      </w:r>
+      <w:proofErr w:type="spellEnd"/>
+      <w:r>
+        <w:t xml:space="preserve"> </w:t>
+      </w:r>
+      <w:proofErr w:type="spellStart"/>
+      <w:r>
+        <w:t>i.e</w:t>
+      </w:r>
+      <w:proofErr w:type="spellEnd"/>
+      <w:r>
+        <w:t xml:space="preserve"> : </w:t>
+      </w:r>
+      <w:r>
+        <w:t>23</w:t>
+      </w:r>
+      <w:r>
+        <w:t>-11-2014 12:25</w:t>
+      </w:r>
+    </w:p>
+    <w:p>
+      <w:pPr>
+        <w:pStyle w:val="ListParagraph"/>
+        <w:numPr>
+          <w:ilvl w:val="0"/>
+          <w:numId w:val="3"/>
+        </w:numPr>
+      </w:pPr>
+    </w:p>
+    <w:p>
+      <w:pPr>
+        <w:pStyle w:val="ListParagraph"/>
+        <w:ind w:left="0"/>
+      </w:pPr>
+    </w:p>
+    <w:p>
+      <w:pPr>
+        <w:pStyle w:val="Heading1"/>
+      </w:pPr>
+      <w:r>
+        <w:t>Server settings</w:t>
+      </w:r>
+    </w:p>
+    <w:p>
+      <w:pPr>
+        <w:pStyle w:val="ListParagraph"/>
+        <w:ind w:left="0"/>
+      </w:pPr>
+      <w:r>
+        <w:t xml:space="preserve">The application backend is hosted on </w:t>
+      </w:r>
+      <w:r>
+        <w:t>46.38.48.178</w:t>
+      </w:r>
+    </w:p>
+    <w:p>
+      <w:pPr>
+        <w:pStyle w:val="ListParagraph"/>
+        <w:ind w:left="0"/>
+      </w:pPr>
+      <w:proofErr w:type="spellStart"/>
+      <w:proofErr w:type="gramStart"/>
+      <w:r>
+        <w:t>ssh</w:t>
+      </w:r>
+      <w:proofErr w:type="spellEnd"/>
+      <w:proofErr w:type="gramEnd"/>
+      <w:r>
+        <w:t xml:space="preserve"> </w:t>
+      </w:r>
+      <w:proofErr w:type="spellStart"/>
+      <w:r>
+        <w:t>benews@beesrv</w:t>
+      </w:r>
+      <w:proofErr w:type="spellEnd"/>
+    </w:p>
+    <w:p>
+      <w:pPr>
+        <w:pStyle w:val="ListParagraph"/>
+        <w:ind w:left="0"/>
+      </w:pPr>
+      <w:proofErr w:type="gramStart"/>
+      <w:r>
+        <w:t>user</w:t>
+      </w:r>
+      <w:proofErr w:type="gramEnd"/>
+      <w:r>
+        <w:t xml:space="preserve"> </w:t>
+      </w:r>
+      <w:proofErr w:type="spellStart"/>
+      <w:r>
+        <w:t>benews</w:t>
+      </w:r>
+      <w:proofErr w:type="spellEnd"/>
+    </w:p>
+    <w:p>
+      <w:pPr>
+        <w:pStyle w:val="ListParagraph"/>
+        <w:ind w:left="0"/>
+      </w:pPr>
+      <w:proofErr w:type="spellStart"/>
+      <w:proofErr w:type="gramStart"/>
+      <w:r>
+        <w:t>pwd</w:t>
+      </w:r>
+      <w:proofErr w:type="spellEnd"/>
+      <w:proofErr w:type="gramEnd"/>
+      <w:r>
+        <w:t xml:space="preserve"> unknown</w:t>
+      </w:r>
+    </w:p>
+    <w:p>
+      <w:pPr>
+        <w:pStyle w:val="ListParagraph"/>
+        <w:ind w:left="0"/>
+      </w:pPr>
+      <w:proofErr w:type="gramStart"/>
+      <w:r>
+        <w:t>copy</w:t>
+      </w:r>
+      <w:proofErr w:type="gramEnd"/>
+      <w:r>
+        <w:t xml:space="preserve"> here the server directory : </w:t>
+      </w:r>
+      <w:proofErr w:type="spellStart"/>
+      <w:r>
+        <w:t>Benews</w:t>
+      </w:r>
+      <w:proofErr w:type="spellEnd"/>
+      <w:r>
+        <w:t>/server</w:t>
+      </w:r>
+    </w:p>
+    <w:p>
+      <w:pPr>
+        <w:pStyle w:val="ListParagraph"/>
+        <w:ind w:left="0"/>
+      </w:pPr>
+      <w:r>
+        <w:lastRenderedPageBreak/>
+        <w:t xml:space="preserve">Inside </w:t>
+      </w:r>
+      <w:proofErr w:type="spellStart"/>
+      <w:r>
+        <w:t>Benews</w:t>
+      </w:r>
+      <w:proofErr w:type="spellEnd"/>
+      <w:r>
+        <w:t>/server/ is present the py</w:t>
+      </w:r>
+      <w:r>
+        <w:t>thon script which act as server (</w:t>
+      </w:r>
+      <w:r>
+        <w:t>benews-srv.py</w:t>
+      </w:r>
+      <w:r>
+        <w:t>) and a shell script used to start the server (server.sh)</w:t>
+      </w:r>
+    </w:p>
+    <w:p>
+      <w:pPr>
+        <w:pStyle w:val="ListParagraph"/>
+        <w:ind w:left="0"/>
+      </w:pPr>
+    </w:p>
+    <w:p>
+      <w:pPr>
+        <w:pStyle w:val="ListParagraph"/>
+        <w:ind w:left="0"/>
+      </w:pPr>
+      <w:r>
+        <w:t xml:space="preserve">Once started, the server keeps listening on the 8080 port for clients, moreover for every runs </w:t>
+      </w:r>
+      <w:r>
+        <w:t>k</w:t>
+      </w:r>
+    </w:p>
+    <w:p>
+      <w:pPr>
+        <w:pStyle w:val="ListParagraph"/>
+        <w:ind w:left="0"/>
+      </w:pPr>
+    </w:p>
+    <w:p>
+      <w:pPr>
+        <w:pStyle w:val="Heading1"/>
+      </w:pPr>
       <w:r>
         <w:t>BSON news feed library</w:t>
       </w:r>
     </w:p>
     <w:p>
+      <w:pPr>
+        <w:pStyle w:val="ListParagraph"/>
+        <w:ind w:left="0"/>
+      </w:pPr>
       <w:r>
         <w:t xml:space="preserve">The main aim of the library is to give a smooth and simple interface from a </w:t>
       </w:r>
@@ -21,11 +1165,19 @@
       </w:r>
     </w:p>
     <w:p>
+      <w:pPr>
+        <w:pStyle w:val="ListParagraph"/>
+        <w:ind w:left="0"/>
+      </w:pPr>
       <w:r>
         <w:t>APIs</w:t>
       </w:r>
     </w:p>
     <w:p>
+      <w:pPr>
+        <w:pStyle w:val="ListParagraph"/>
+        <w:ind w:left="0"/>
+      </w:pPr>
       <w:r>
         <w:t>There are only two APIs available:</w:t>
       </w:r>
@@ -248,12 +1400,20 @@
       <w:r>
         <w:t>this is the last timestamp received from the server</w:t>
       </w:r>
+      <w:commentRangeStart w:id="0"/>
       <w:r>
         <w:rPr>
           <w:b/>
           <w:vertAlign w:val="superscript"/>
         </w:rPr>
-        <w:t>1</w:t>
+        <w:t>[1]</w:t>
+      </w:r>
+      <w:commentRangeEnd w:id="0"/>
+      <w:r>
+        <w:rPr>
+          <w:rStyle w:val="CommentReference"/>
+        </w:rPr>
+        <w:commentReference w:id="0"/>
       </w:r>
       <w:r>
         <w:t>.</w:t>
@@ -499,17 +1659,30 @@
         <w:rPr>
           <w:b/>
         </w:rPr>
-        <w:t>payload</w:t>
-      </w:r>
-      <w:r>
-        <w:rPr>
-          <w:b/>
-        </w:rPr>
-        <w:t xml:space="preserve">: </w:t>
+        <w:t xml:space="preserve">payload: </w:t>
       </w:r>
       <w:r>
         <w:t>server reply.</w:t>
       </w:r>
+    </w:p>
+    <w:p/>
+    <w:p>
+      <w:pPr>
+        <w:rPr>
+          <w:b/>
+        </w:rPr>
+      </w:pPr>
+      <w:r>
+        <w:rPr>
+          <w:b/>
+        </w:rPr>
+        <w:br w:type="page"/>
+      </w:r>
+    </w:p>
+    <w:p>
+      <w:pPr>
+        <w:pStyle w:val="Footer"/>
+      </w:pPr>
     </w:p>
     <w:p>
       <w:pPr>
@@ -723,7 +1896,6 @@
           </w:tcPr>
           <w:p>
             <w:r>
-              <w:lastRenderedPageBreak/>
               <w:t>content</w:t>
             </w:r>
           </w:p>
@@ -785,8 +1957,6 @@
             <w:r>
               <w:t>23dk3rfdksxcwreed3</w:t>
             </w:r>
-            <w:bookmarkStart w:id="0" w:name="_GoBack"/>
-            <w:bookmarkEnd w:id="0"/>
           </w:p>
         </w:tc>
       </w:tr>
@@ -856,7 +2026,6 @@
       </w:r>
     </w:p>
     <w:sectPr>
-      <w:footerReference w:type="default" r:id="rId7"/>
       <w:pgSz w:w="12240" w:h="15840"/>
       <w:pgMar w:top="1440" w:right="1440" w:bottom="1440" w:left="1440" w:header="720" w:footer="720" w:gutter="0"/>
       <w:cols w:space="720"/>
@@ -866,6 +2035,41 @@
 </w:document>
 </file>
 
+<file path=word/comments.xml><?xml version="1.0" encoding="utf-8"?>
+<w:comments xmlns:wpc="http://schemas.microsoft.com/office/word/2010/wordprocessingCanvas" xmlns:mc="http://schemas.openxmlformats.org/markup-compatibility/2006" xmlns:o="urn:schemas-microsoft-com:office:office" xmlns:r="http://schemas.openxmlformats.org/officeDocument/2006/relationships" xmlns:m="http://schemas.openxmlformats.org/officeDocument/2006/math" xmlns:v="urn:schemas-microsoft-com:vml" xmlns:wp14="http://schemas.microsoft.com/office/word/2010/wordprocessingDrawing" xmlns:wp="http://schemas.openxmlformats.org/drawingml/2006/wordprocessingDrawing" xmlns:w10="urn:schemas-microsoft-com:office:word" xmlns:w="http://schemas.openxmlformats.org/wordprocessingml/2006/main" xmlns:w14="http://schemas.microsoft.com/office/word/2010/wordml" xmlns:w15="http://schemas.microsoft.com/office/word/2012/wordml" xmlns:wpg="http://schemas.microsoft.com/office/word/2010/wordprocessingGroup" xmlns:wpi="http://schemas.microsoft.com/office/word/2010/wordprocessingInk" xmlns:wne="http://schemas.microsoft.com/office/word/2006/wordml" xmlns:wps="http://schemas.microsoft.com/office/word/2010/wordprocessingShape" mc:Ignorable="w14 w15 wp14">
+  <w:comment w:id="0" w:author="zadwin" w:date="2014-12-09T15:31:00Z" w:initials="z">
+    <w:p>
+      <w:pPr>
+        <w:pStyle w:val="CommentText"/>
+        <w:rPr>
+          <w:b/>
+        </w:rPr>
+      </w:pPr>
+      <w:r>
+        <w:rPr>
+          <w:rStyle w:val="CommentReference"/>
+        </w:rPr>
+        <w:annotationRef/>
+      </w:r>
+      <w:bookmarkStart w:id="1" w:name="_GoBack"/>
+      <w:bookmarkEnd w:id="1"/>
+      <w:r>
+        <w:t>T</w:t>
+      </w:r>
+      <w:r>
+        <w:t>o be removed, it is better let’s do all the serialization part to the lib, this means keep trace of the timestamp and the checksum, in order to keep the application completely unaware of library’s bolts an nuts).</w:t>
+      </w:r>
+    </w:p>
+  </w:comment>
+</w:comments>
+</file>
+
+<file path=word/commentsExtended.xml><?xml version="1.0" encoding="utf-8"?>
+<w15:commentsEx xmlns:wpc="http://schemas.microsoft.com/office/word/2010/wordprocessingCanvas" xmlns:mc="http://schemas.openxmlformats.org/markup-compatibility/2006" xmlns:o="urn:schemas-microsoft-com:office:office" xmlns:r="http://schemas.openxmlformats.org/officeDocument/2006/relationships" xmlns:m="http://schemas.openxmlformats.org/officeDocument/2006/math" xmlns:v="urn:schemas-microsoft-com:vml" xmlns:wp14="http://schemas.microsoft.com/office/word/2010/wordprocessingDrawing" xmlns:wp="http://schemas.openxmlformats.org/drawingml/2006/wordprocessingDrawing" xmlns:w10="urn:schemas-microsoft-com:office:word" xmlns:w="http://schemas.openxmlformats.org/wordprocessingml/2006/main" xmlns:w14="http://schemas.microsoft.com/office/word/2010/wordml" xmlns:w15="http://schemas.microsoft.com/office/word/2012/wordml" xmlns:wpg="http://schemas.microsoft.com/office/word/2010/wordprocessingGroup" xmlns:wpi="http://schemas.microsoft.com/office/word/2010/wordprocessingInk" xmlns:wne="http://schemas.microsoft.com/office/word/2006/wordml" xmlns:wps="http://schemas.microsoft.com/office/word/2010/wordprocessingShape" mc:Ignorable="w14 w15 wp14">
+  <w15:commentEx w15:paraId="700BB40A" w15:done="0"/>
+</w15:commentsEx>
+</file>
+
 <file path=word/endnotes.xml><?xml version="1.0" encoding="utf-8"?>
 <w:endnotes xmlns:wpc="http://schemas.microsoft.com/office/word/2010/wordprocessingCanvas" xmlns:mc="http://schemas.openxmlformats.org/markup-compatibility/2006" xmlns:o="urn:schemas-microsoft-com:office:office" xmlns:r="http://schemas.openxmlformats.org/officeDocument/2006/relationships" xmlns:m="http://schemas.openxmlformats.org/officeDocument/2006/math" xmlns:v="urn:schemas-microsoft-com:vml" xmlns:wp14="http://schemas.microsoft.com/office/word/2010/wordprocessingDrawing" xmlns:wp="http://schemas.openxmlformats.org/drawingml/2006/wordprocessingDrawing" xmlns:w10="urn:schemas-microsoft-com:office:word" xmlns:w="http://schemas.openxmlformats.org/wordprocessingml/2006/main" xmlns:w14="http://schemas.microsoft.com/office/word/2010/wordml" xmlns:w15="http://schemas.microsoft.com/office/word/2012/wordml" xmlns:wpg="http://schemas.microsoft.com/office/word/2010/wordprocessingGroup" xmlns:wpi="http://schemas.microsoft.com/office/word/2010/wordprocessingInk" xmlns:wne="http://schemas.microsoft.com/office/word/2006/wordml" xmlns:wps="http://schemas.microsoft.com/office/word/2010/wordprocessingShape" mc:Ignorable="w14 w15 wp14">
   <w:endnote w:type="separator" w:id="-1">
@@ -889,31 +2093,6 @@
     </w:p>
   </w:endnote>
 </w:endnotes>
-</file>
-
-<file path=word/footer1.xml><?xml version="1.0" encoding="utf-8"?>
-<w:ftr xmlns:wpc="http://schemas.microsoft.com/office/word/2010/wordprocessingCanvas" xmlns:mc="http://schemas.openxmlformats.org/markup-compatibility/2006" xmlns:o="urn:schemas-microsoft-com:office:office" xmlns:r="http://schemas.openxmlformats.org/officeDocument/2006/relationships" xmlns:m="http://schemas.openxmlformats.org/officeDocument/2006/math" xmlns:v="urn:schemas-microsoft-com:vml" xmlns:wp14="http://schemas.microsoft.com/office/word/2010/wordprocessingDrawing" xmlns:wp="http://schemas.openxmlformats.org/drawingml/2006/wordprocessingDrawing" xmlns:w10="urn:schemas-microsoft-com:office:word" xmlns:w="http://schemas.openxmlformats.org/wordprocessingml/2006/main" xmlns:w14="http://schemas.microsoft.com/office/word/2010/wordml" xmlns:w15="http://schemas.microsoft.com/office/word/2012/wordml" xmlns:wpg="http://schemas.microsoft.com/office/word/2010/wordprocessingGroup" xmlns:wpi="http://schemas.microsoft.com/office/word/2010/wordprocessingInk" xmlns:wne="http://schemas.microsoft.com/office/word/2006/wordml" xmlns:wps="http://schemas.microsoft.com/office/word/2010/wordprocessingShape" mc:Ignorable="w14 w15 wp14">
-  <w:p>
-    <w:pPr>
-      <w:pStyle w:val="Footer"/>
-    </w:pPr>
-    <w:r>
-      <w:rPr>
-        <w:b/>
-      </w:rPr>
-      <w:t>1:</w:t>
-    </w:r>
-    <w:r>
-      <w:t xml:space="preserve"> </w:t>
-    </w:r>
-    <w:r>
-      <w:t>T</w:t>
-    </w:r>
-    <w:r>
-      <w:t>o be removed, it is better let’s do all the serialization part to the lib, this means keep trace of the timestamp and the checksum, in order to keep the application completely unaware of library’s bolts an nuts).</w:t>
-    </w:r>
-  </w:p>
-</w:ftr>
 </file>
 
 <file path=word/footnotes.xml><?xml version="1.0" encoding="utf-8"?>
@@ -1033,6 +2212,92 @@
     </w:lvl>
   </w:abstractNum>
   <w:abstractNum w:abstractNumId="1">
+    <w:nsid w:val="1F7E5981"/>
+    <w:multiLevelType w:val="hybridMultilevel"/>
+    <w:tmpl w:val="D8605638"/>
+    <w:lvl w:ilvl="0" w:tplc="0409000F">
+      <w:start w:val="1"/>
+      <w:numFmt w:val="decimal"/>
+      <w:lvlText w:val="%1."/>
+      <w:lvlJc w:val="left"/>
+      <w:pPr>
+        <w:ind w:left="720" w:hanging="360"/>
+      </w:pPr>
+    </w:lvl>
+    <w:lvl w:ilvl="1" w:tplc="04090019" w:tentative="1">
+      <w:start w:val="1"/>
+      <w:numFmt w:val="lowerLetter"/>
+      <w:lvlText w:val="%2."/>
+      <w:lvlJc w:val="left"/>
+      <w:pPr>
+        <w:ind w:left="1440" w:hanging="360"/>
+      </w:pPr>
+    </w:lvl>
+    <w:lvl w:ilvl="2" w:tplc="0409001B" w:tentative="1">
+      <w:start w:val="1"/>
+      <w:numFmt w:val="lowerRoman"/>
+      <w:lvlText w:val="%3."/>
+      <w:lvlJc w:val="right"/>
+      <w:pPr>
+        <w:ind w:left="2160" w:hanging="180"/>
+      </w:pPr>
+    </w:lvl>
+    <w:lvl w:ilvl="3" w:tplc="0409000F" w:tentative="1">
+      <w:start w:val="1"/>
+      <w:numFmt w:val="decimal"/>
+      <w:lvlText w:val="%4."/>
+      <w:lvlJc w:val="left"/>
+      <w:pPr>
+        <w:ind w:left="2880" w:hanging="360"/>
+      </w:pPr>
+    </w:lvl>
+    <w:lvl w:ilvl="4" w:tplc="04090019" w:tentative="1">
+      <w:start w:val="1"/>
+      <w:numFmt w:val="lowerLetter"/>
+      <w:lvlText w:val="%5."/>
+      <w:lvlJc w:val="left"/>
+      <w:pPr>
+        <w:ind w:left="3600" w:hanging="360"/>
+      </w:pPr>
+    </w:lvl>
+    <w:lvl w:ilvl="5" w:tplc="0409001B" w:tentative="1">
+      <w:start w:val="1"/>
+      <w:numFmt w:val="lowerRoman"/>
+      <w:lvlText w:val="%6."/>
+      <w:lvlJc w:val="right"/>
+      <w:pPr>
+        <w:ind w:left="4320" w:hanging="180"/>
+      </w:pPr>
+    </w:lvl>
+    <w:lvl w:ilvl="6" w:tplc="0409000F" w:tentative="1">
+      <w:start w:val="1"/>
+      <w:numFmt w:val="decimal"/>
+      <w:lvlText w:val="%7."/>
+      <w:lvlJc w:val="left"/>
+      <w:pPr>
+        <w:ind w:left="5040" w:hanging="360"/>
+      </w:pPr>
+    </w:lvl>
+    <w:lvl w:ilvl="7" w:tplc="04090019" w:tentative="1">
+      <w:start w:val="1"/>
+      <w:numFmt w:val="lowerLetter"/>
+      <w:lvlText w:val="%8."/>
+      <w:lvlJc w:val="left"/>
+      <w:pPr>
+        <w:ind w:left="5760" w:hanging="360"/>
+      </w:pPr>
+    </w:lvl>
+    <w:lvl w:ilvl="8" w:tplc="0409001B" w:tentative="1">
+      <w:start w:val="1"/>
+      <w:numFmt w:val="lowerRoman"/>
+      <w:lvlText w:val="%9."/>
+      <w:lvlJc w:val="right"/>
+      <w:pPr>
+        <w:ind w:left="6480" w:hanging="180"/>
+      </w:pPr>
+    </w:lvl>
+  </w:abstractNum>
+  <w:abstractNum w:abstractNumId="2">
     <w:nsid w:val="30E90F54"/>
     <w:multiLevelType w:val="hybridMultilevel"/>
     <w:tmpl w:val="C9D6B00E"/>
@@ -1150,9 +2415,20 @@
     <w:abstractNumId w:val="0"/>
   </w:num>
   <w:num w:numId="2">
+    <w:abstractNumId w:val="2"/>
+  </w:num>
+  <w:num w:numId="3">
     <w:abstractNumId w:val="1"/>
   </w:num>
 </w:numbering>
+</file>
+
+<file path=word/people.xml><?xml version="1.0" encoding="utf-8"?>
+<w15:people xmlns:wpc="http://schemas.microsoft.com/office/word/2010/wordprocessingCanvas" xmlns:mc="http://schemas.openxmlformats.org/markup-compatibility/2006" xmlns:o="urn:schemas-microsoft-com:office:office" xmlns:r="http://schemas.openxmlformats.org/officeDocument/2006/relationships" xmlns:m="http://schemas.openxmlformats.org/officeDocument/2006/math" xmlns:v="urn:schemas-microsoft-com:vml" xmlns:wp14="http://schemas.microsoft.com/office/word/2010/wordprocessingDrawing" xmlns:wp="http://schemas.openxmlformats.org/drawingml/2006/wordprocessingDrawing" xmlns:w10="urn:schemas-microsoft-com:office:word" xmlns:w="http://schemas.openxmlformats.org/wordprocessingml/2006/main" xmlns:w14="http://schemas.microsoft.com/office/word/2010/wordml" xmlns:w15="http://schemas.microsoft.com/office/word/2012/wordml" xmlns:wpg="http://schemas.microsoft.com/office/word/2010/wordprocessingGroup" xmlns:wpi="http://schemas.microsoft.com/office/word/2010/wordprocessingInk" xmlns:wne="http://schemas.microsoft.com/office/word/2006/wordml" xmlns:wps="http://schemas.microsoft.com/office/word/2010/wordprocessingShape" mc:Ignorable="w14 w15 wp14">
+  <w15:person w15:author="zadwin">
+    <w15:presenceInfo w15:providerId="None" w15:userId="zadwin"/>
+  </w15:person>
+</w15:people>
 </file>
 
 <file path=word/styles.xml><?xml version="1.0" encoding="utf-8"?>
@@ -1549,10 +2825,30 @@
     <w:name w:val="Normal"/>
     <w:qFormat/>
   </w:style>
+  <w:style w:type="paragraph" w:styleId="Heading1">
+    <w:name w:val="heading 1"/>
+    <w:basedOn w:val="Normal"/>
+    <w:next w:val="Normal"/>
+    <w:link w:val="Heading1Char"/>
+    <w:uiPriority w:val="9"/>
+    <w:qFormat/>
+    <w:rsid w:val="005D0A47"/>
+    <w:pPr>
+      <w:keepNext/>
+      <w:keepLines/>
+      <w:spacing w:before="240" w:after="0"/>
+      <w:outlineLvl w:val="0"/>
+    </w:pPr>
+    <w:rPr>
+      <w:rFonts w:asciiTheme="majorHAnsi" w:eastAsiaTheme="majorEastAsia" w:hAnsiTheme="majorHAnsi" w:cstheme="majorBidi"/>
+      <w:color w:val="2E74B5" w:themeColor="accent1" w:themeShade="BF"/>
+      <w:sz w:val="32"/>
+      <w:szCs w:val="32"/>
+    </w:rPr>
+  </w:style>
   <w:style w:type="character" w:default="1" w:styleId="DefaultParagraphFont">
     <w:name w:val="Default Paragraph Font"/>
     <w:uiPriority w:val="1"/>
-    <w:semiHidden/>
     <w:unhideWhenUsed/>
   </w:style>
   <w:style w:type="table" w:default="1" w:styleId="TableNormal">
@@ -1656,6 +2952,117 @@
         <w:right w:w="108" w:type="dxa"/>
       </w:tblCellMar>
     </w:tblPr>
+  </w:style>
+  <w:style w:type="character" w:customStyle="1" w:styleId="Heading1Char">
+    <w:name w:val="Heading 1 Char"/>
+    <w:basedOn w:val="DefaultParagraphFont"/>
+    <w:link w:val="Heading1"/>
+    <w:uiPriority w:val="9"/>
+    <w:rsid w:val="005D0A47"/>
+    <w:rPr>
+      <w:rFonts w:asciiTheme="majorHAnsi" w:eastAsiaTheme="majorEastAsia" w:hAnsiTheme="majorHAnsi" w:cstheme="majorBidi"/>
+      <w:color w:val="2E74B5" w:themeColor="accent1" w:themeShade="BF"/>
+      <w:sz w:val="32"/>
+      <w:szCs w:val="32"/>
+    </w:rPr>
+  </w:style>
+  <w:style w:type="character" w:styleId="CommentReference">
+    <w:name w:val="annotation reference"/>
+    <w:basedOn w:val="DefaultParagraphFont"/>
+    <w:uiPriority w:val="99"/>
+    <w:semiHidden/>
+    <w:unhideWhenUsed/>
+    <w:rsid w:val="0005564C"/>
+    <w:rPr>
+      <w:sz w:val="16"/>
+      <w:szCs w:val="16"/>
+    </w:rPr>
+  </w:style>
+  <w:style w:type="paragraph" w:styleId="CommentText">
+    <w:name w:val="annotation text"/>
+    <w:basedOn w:val="Normal"/>
+    <w:link w:val="CommentTextChar"/>
+    <w:uiPriority w:val="99"/>
+    <w:semiHidden/>
+    <w:unhideWhenUsed/>
+    <w:rsid w:val="0005564C"/>
+    <w:pPr>
+      <w:spacing w:line="240" w:lineRule="auto"/>
+    </w:pPr>
+    <w:rPr>
+      <w:sz w:val="20"/>
+      <w:szCs w:val="20"/>
+    </w:rPr>
+  </w:style>
+  <w:style w:type="character" w:customStyle="1" w:styleId="CommentTextChar">
+    <w:name w:val="Comment Text Char"/>
+    <w:basedOn w:val="DefaultParagraphFont"/>
+    <w:link w:val="CommentText"/>
+    <w:uiPriority w:val="99"/>
+    <w:semiHidden/>
+    <w:rsid w:val="0005564C"/>
+    <w:rPr>
+      <w:sz w:val="20"/>
+      <w:szCs w:val="20"/>
+    </w:rPr>
+  </w:style>
+  <w:style w:type="paragraph" w:styleId="CommentSubject">
+    <w:name w:val="annotation subject"/>
+    <w:basedOn w:val="CommentText"/>
+    <w:next w:val="CommentText"/>
+    <w:link w:val="CommentSubjectChar"/>
+    <w:uiPriority w:val="99"/>
+    <w:semiHidden/>
+    <w:unhideWhenUsed/>
+    <w:rsid w:val="0005564C"/>
+    <w:rPr>
+      <w:b/>
+      <w:bCs/>
+    </w:rPr>
+  </w:style>
+  <w:style w:type="character" w:customStyle="1" w:styleId="CommentSubjectChar">
+    <w:name w:val="Comment Subject Char"/>
+    <w:basedOn w:val="CommentTextChar"/>
+    <w:link w:val="CommentSubject"/>
+    <w:uiPriority w:val="99"/>
+    <w:semiHidden/>
+    <w:rsid w:val="0005564C"/>
+    <w:rPr>
+      <w:b/>
+      <w:bCs/>
+      <w:sz w:val="20"/>
+      <w:szCs w:val="20"/>
+    </w:rPr>
+  </w:style>
+  <w:style w:type="paragraph" w:styleId="BalloonText">
+    <w:name w:val="Balloon Text"/>
+    <w:basedOn w:val="Normal"/>
+    <w:link w:val="BalloonTextChar"/>
+    <w:uiPriority w:val="99"/>
+    <w:semiHidden/>
+    <w:unhideWhenUsed/>
+    <w:rsid w:val="0005564C"/>
+    <w:pPr>
+      <w:spacing w:after="0" w:line="240" w:lineRule="auto"/>
+    </w:pPr>
+    <w:rPr>
+      <w:rFonts w:ascii="Segoe UI" w:hAnsi="Segoe UI" w:cs="Segoe UI"/>
+      <w:sz w:val="18"/>
+      <w:szCs w:val="18"/>
+    </w:rPr>
+  </w:style>
+  <w:style w:type="character" w:customStyle="1" w:styleId="BalloonTextChar">
+    <w:name w:val="Balloon Text Char"/>
+    <w:basedOn w:val="DefaultParagraphFont"/>
+    <w:link w:val="BalloonText"/>
+    <w:uiPriority w:val="99"/>
+    <w:semiHidden/>
+    <w:rsid w:val="0005564C"/>
+    <w:rPr>
+      <w:rFonts w:ascii="Segoe UI" w:hAnsi="Segoe UI" w:cs="Segoe UI"/>
+      <w:sz w:val="18"/>
+      <w:szCs w:val="18"/>
+    </w:rPr>
   </w:style>
 </w:styles>
 </file>
@@ -1919,4 +3326,16 @@
     </a:ext>
   </a:extLst>
 </a:theme>
+</file>
+
+<file path=customXml/item1.xml><?xml version="1.0" encoding="utf-8"?>
+<b:Sources xmlns:b="http://schemas.openxmlformats.org/officeDocument/2006/bibliography" xmlns="http://schemas.openxmlformats.org/officeDocument/2006/bibliography" SelectedStyle="\APASixthEditionOfficeOnline.xsl" StyleName="APA" Version="6"/>
+</file>
+
+<file path=customXml/itemProps1.xml><?xml version="1.0" encoding="utf-8"?>
+<ds:datastoreItem xmlns:ds="http://schemas.openxmlformats.org/officeDocument/2006/customXml" ds:itemID="{6AC01134-DC77-4692-BDCD-D457583B1BD3}">
+  <ds:schemaRefs>
+    <ds:schemaRef ds:uri="http://schemas.openxmlformats.org/officeDocument/2006/bibliography"/>
+  </ds:schemaRefs>
+</ds:datastoreItem>
 </file>
</xml_diff>